<commit_message>
This marks the completion of Task 4
</commit_message>
<xml_diff>
--- a/CoffeeMaker/reqs/Coffee Maker Acceptance Tests.docx
+++ b/CoffeeMaker/reqs/Coffee Maker Acceptance Tests.docx
@@ -37,10 +37,10 @@
         <w:tblLook w:val="04A0" w:firstRow="1" w:lastRow="0" w:firstColumn="1" w:lastColumn="0" w:noHBand="0" w:noVBand="1"/>
       </w:tblPr>
       <w:tblGrid>
-        <w:gridCol w:w="1685"/>
-        <w:gridCol w:w="4482"/>
-        <w:gridCol w:w="3351"/>
-        <w:gridCol w:w="3367"/>
+        <w:gridCol w:w="1683"/>
+        <w:gridCol w:w="4544"/>
+        <w:gridCol w:w="3316"/>
+        <w:gridCol w:w="3342"/>
       </w:tblGrid>
       <w:tr>
         <w:trPr>
@@ -48,7 +48,7 @@
         </w:trPr>
         <w:tc>
           <w:tcPr>
-            <w:tcW w:w="1688" w:type="dxa"/>
+            <w:tcW w:w="1685" w:type="dxa"/>
             <w:tcBorders>
               <w:top w:val="outset" w:sz="6" w:space="0" w:color="auto"/>
               <w:left w:val="outset" w:sz="6" w:space="0" w:color="auto"/>
@@ -82,7 +82,7 @@
         </w:tc>
         <w:tc>
           <w:tcPr>
-            <w:tcW w:w="4316" w:type="dxa"/>
+            <w:tcW w:w="4478" w:type="dxa"/>
             <w:tcBorders>
               <w:top w:val="outset" w:sz="6" w:space="0" w:color="auto"/>
               <w:left w:val="outset" w:sz="6" w:space="0" w:color="auto"/>
@@ -116,7 +116,7 @@
         </w:tc>
         <w:tc>
           <w:tcPr>
-            <w:tcW w:w="3428" w:type="dxa"/>
+            <w:tcW w:w="3348" w:type="dxa"/>
             <w:tcBorders>
               <w:top w:val="outset" w:sz="6" w:space="0" w:color="auto"/>
               <w:left w:val="outset" w:sz="6" w:space="0" w:color="auto"/>
@@ -150,7 +150,7 @@
         </w:tc>
         <w:tc>
           <w:tcPr>
-            <w:tcW w:w="3453" w:type="dxa"/>
+            <w:tcW w:w="3374" w:type="dxa"/>
             <w:tcBorders>
               <w:top w:val="outset" w:sz="6" w:space="0" w:color="auto"/>
               <w:left w:val="outset" w:sz="6" w:space="0" w:color="auto"/>
@@ -341,7 +341,7 @@
         </w:tc>
         <w:tc>
           <w:tcPr>
-            <w:tcW w:w="3428" w:type="dxa"/>
+            <w:tcW w:w="3348" w:type="dxa"/>
             <w:tcBorders>
               <w:top w:val="outset" w:sz="6" w:space="0" w:color="auto"/>
               <w:left w:val="outset" w:sz="6" w:space="0" w:color="auto"/>
@@ -372,7 +372,7 @@
         </w:tc>
         <w:tc>
           <w:tcPr>
-            <w:tcW w:w="3453" w:type="dxa"/>
+            <w:tcW w:w="3374" w:type="dxa"/>
             <w:tcBorders>
               <w:top w:val="outset" w:sz="6" w:space="0" w:color="auto"/>
               <w:left w:val="outset" w:sz="6" w:space="0" w:color="auto"/>
@@ -398,6 +398,14 @@
                 <w:szCs w:val="18"/>
               </w:rPr>
               <w:t> </w:t>
+            </w:r>
+            <w:r>
+              <w:rPr>
+                <w:rFonts w:ascii="Times New Roman" w:eastAsia="Times New Roman" w:hAnsi="Times New Roman" w:cs="Times New Roman"/>
+                <w:sz w:val="20"/>
+                <w:szCs w:val="20"/>
+              </w:rPr>
+              <w:t>Coffee successfully added.</w:t>
             </w:r>
           </w:p>
         </w:tc>
@@ -574,7 +582,7 @@
         </w:tc>
         <w:tc>
           <w:tcPr>
-            <w:tcW w:w="3428" w:type="dxa"/>
+            <w:tcW w:w="3348" w:type="dxa"/>
             <w:tcBorders>
               <w:top w:val="outset" w:sz="6" w:space="0" w:color="auto"/>
               <w:left w:val="outset" w:sz="6" w:space="0" w:color="auto"/>
@@ -604,7 +612,7 @@
         </w:tc>
         <w:tc>
           <w:tcPr>
-            <w:tcW w:w="3453" w:type="dxa"/>
+            <w:tcW w:w="3374" w:type="dxa"/>
             <w:tcBorders>
               <w:top w:val="outset" w:sz="6" w:space="0" w:color="auto"/>
               <w:left w:val="outset" w:sz="6" w:space="0" w:color="auto"/>
@@ -622,6 +630,14 @@
                 <w:szCs w:val="18"/>
               </w:rPr>
             </w:pPr>
+            <w:r>
+              <w:rPr>
+                <w:rFonts w:ascii="Times New Roman" w:eastAsia="Times New Roman" w:hAnsi="Times New Roman" w:cs="Times New Roman"/>
+                <w:sz w:val="20"/>
+                <w:szCs w:val="20"/>
+              </w:rPr>
+              <w:t>Return back to Main Menu (Price is negative)</w:t>
+            </w:r>
           </w:p>
         </w:tc>
       </w:tr>
@@ -805,7 +821,7 @@
         </w:tc>
         <w:tc>
           <w:tcPr>
-            <w:tcW w:w="3428" w:type="dxa"/>
+            <w:tcW w:w="3348" w:type="dxa"/>
             <w:tcBorders>
               <w:top w:val="outset" w:sz="6" w:space="0" w:color="auto"/>
               <w:left w:val="outset" w:sz="6" w:space="0" w:color="auto"/>
@@ -835,7 +851,7 @@
         </w:tc>
         <w:tc>
           <w:tcPr>
-            <w:tcW w:w="3453" w:type="dxa"/>
+            <w:tcW w:w="3374" w:type="dxa"/>
             <w:tcBorders>
               <w:top w:val="outset" w:sz="6" w:space="0" w:color="auto"/>
               <w:left w:val="outset" w:sz="6" w:space="0" w:color="auto"/>
@@ -853,6 +869,14 @@
                 <w:szCs w:val="18"/>
               </w:rPr>
             </w:pPr>
+            <w:r>
+              <w:rPr>
+                <w:rFonts w:ascii="Times New Roman" w:eastAsia="Times New Roman" w:hAnsi="Times New Roman" w:cs="Times New Roman"/>
+                <w:sz w:val="20"/>
+                <w:szCs w:val="20"/>
+              </w:rPr>
+              <w:t>Return back to Main Menu (Item is negative)</w:t>
+            </w:r>
           </w:p>
         </w:tc>
       </w:tr>
@@ -959,7 +983,7 @@
         </w:tc>
         <w:tc>
           <w:tcPr>
-            <w:tcW w:w="3428" w:type="dxa"/>
+            <w:tcW w:w="3348" w:type="dxa"/>
             <w:tcBorders>
               <w:top w:val="outset" w:sz="6" w:space="0" w:color="auto"/>
               <w:left w:val="outset" w:sz="6" w:space="0" w:color="auto"/>
@@ -990,7 +1014,7 @@
         </w:tc>
         <w:tc>
           <w:tcPr>
-            <w:tcW w:w="3453" w:type="dxa"/>
+            <w:tcW w:w="3374" w:type="dxa"/>
             <w:tcBorders>
               <w:top w:val="outset" w:sz="6" w:space="0" w:color="auto"/>
               <w:left w:val="outset" w:sz="6" w:space="0" w:color="auto"/>
@@ -1016,6 +1040,14 @@
                 <w:szCs w:val="18"/>
               </w:rPr>
               <w:t> </w:t>
+            </w:r>
+            <w:r>
+              <w:rPr>
+                <w:rFonts w:ascii="Times New Roman" w:eastAsia="Times New Roman" w:hAnsi="Times New Roman" w:cs="Times New Roman"/>
+                <w:sz w:val="20"/>
+                <w:szCs w:val="20"/>
+              </w:rPr>
+              <w:t>Successfully deleted</w:t>
             </w:r>
           </w:p>
         </w:tc>
@@ -1131,7 +1163,7 @@
         </w:tc>
         <w:tc>
           <w:tcPr>
-            <w:tcW w:w="3428" w:type="dxa"/>
+            <w:tcW w:w="3348" w:type="dxa"/>
             <w:tcBorders>
               <w:top w:val="outset" w:sz="6" w:space="0" w:color="auto"/>
               <w:left w:val="outset" w:sz="6" w:space="0" w:color="auto"/>
@@ -1161,7 +1193,7 @@
         </w:tc>
         <w:tc>
           <w:tcPr>
-            <w:tcW w:w="3453" w:type="dxa"/>
+            <w:tcW w:w="3374" w:type="dxa"/>
             <w:tcBorders>
               <w:top w:val="outset" w:sz="6" w:space="0" w:color="auto"/>
               <w:left w:val="outset" w:sz="6" w:space="0" w:color="auto"/>
@@ -1179,6 +1211,14 @@
                 <w:szCs w:val="18"/>
               </w:rPr>
             </w:pPr>
+            <w:r>
+              <w:rPr>
+                <w:rFonts w:ascii="Times New Roman" w:eastAsia="Times New Roman" w:hAnsi="Times New Roman" w:cs="Times New Roman"/>
+                <w:sz w:val="20"/>
+                <w:szCs w:val="20"/>
+              </w:rPr>
+              <w:t>Return to Main Menu (no such recipe exists)</w:t>
+            </w:r>
           </w:p>
         </w:tc>
       </w:tr>
@@ -1370,7 +1410,7 @@
         </w:tc>
         <w:tc>
           <w:tcPr>
-            <w:tcW w:w="3428" w:type="dxa"/>
+            <w:tcW w:w="3348" w:type="dxa"/>
             <w:tcBorders>
               <w:top w:val="outset" w:sz="6" w:space="0" w:color="auto"/>
               <w:left w:val="outset" w:sz="6" w:space="0" w:color="auto"/>
@@ -1402,7 +1442,7 @@
         </w:tc>
         <w:tc>
           <w:tcPr>
-            <w:tcW w:w="3453" w:type="dxa"/>
+            <w:tcW w:w="3374" w:type="dxa"/>
             <w:tcBorders>
               <w:top w:val="outset" w:sz="6" w:space="0" w:color="auto"/>
               <w:left w:val="outset" w:sz="6" w:space="0" w:color="auto"/>
@@ -1428,6 +1468,14 @@
                 <w:szCs w:val="18"/>
               </w:rPr>
               <w:t> </w:t>
+            </w:r>
+            <w:r>
+              <w:rPr>
+                <w:rFonts w:ascii="Times New Roman" w:eastAsia="Times New Roman" w:hAnsi="Times New Roman" w:cs="Times New Roman"/>
+                <w:sz w:val="20"/>
+                <w:szCs w:val="20"/>
+              </w:rPr>
+              <w:t>Coffee successfully added.</w:t>
             </w:r>
           </w:p>
         </w:tc>
@@ -1604,7 +1652,7 @@
         </w:tc>
         <w:tc>
           <w:tcPr>
-            <w:tcW w:w="3428" w:type="dxa"/>
+            <w:tcW w:w="3348" w:type="dxa"/>
             <w:tcBorders>
               <w:top w:val="outset" w:sz="6" w:space="0" w:color="auto"/>
               <w:left w:val="outset" w:sz="6" w:space="0" w:color="auto"/>
@@ -1634,7 +1682,7 @@
         </w:tc>
         <w:tc>
           <w:tcPr>
-            <w:tcW w:w="3453" w:type="dxa"/>
+            <w:tcW w:w="3374" w:type="dxa"/>
             <w:tcBorders>
               <w:top w:val="outset" w:sz="6" w:space="0" w:color="auto"/>
               <w:left w:val="outset" w:sz="6" w:space="0" w:color="auto"/>
@@ -1652,6 +1700,14 @@
                 <w:szCs w:val="18"/>
               </w:rPr>
             </w:pPr>
+            <w:r>
+              <w:rPr>
+                <w:rFonts w:ascii="Times New Roman" w:eastAsia="Times New Roman" w:hAnsi="Times New Roman" w:cs="Times New Roman"/>
+                <w:sz w:val="20"/>
+                <w:szCs w:val="20"/>
+              </w:rPr>
+              <w:t>Return to Main Menu (no name for such recipe)</w:t>
+            </w:r>
           </w:p>
         </w:tc>
       </w:tr>
@@ -1841,7 +1897,7 @@
         </w:tc>
         <w:tc>
           <w:tcPr>
-            <w:tcW w:w="3428" w:type="dxa"/>
+            <w:tcW w:w="3348" w:type="dxa"/>
             <w:tcBorders>
               <w:top w:val="outset" w:sz="6" w:space="0" w:color="auto"/>
               <w:left w:val="outset" w:sz="6" w:space="0" w:color="auto"/>
@@ -1887,7 +1943,7 @@
         </w:tc>
         <w:tc>
           <w:tcPr>
-            <w:tcW w:w="3453" w:type="dxa"/>
+            <w:tcW w:w="3374" w:type="dxa"/>
             <w:tcBorders>
               <w:top w:val="outset" w:sz="6" w:space="0" w:color="auto"/>
               <w:left w:val="outset" w:sz="6" w:space="0" w:color="auto"/>
@@ -1905,6 +1961,14 @@
                 <w:szCs w:val="18"/>
               </w:rPr>
             </w:pPr>
+            <w:r>
+              <w:rPr>
+                <w:rFonts w:ascii="Times New Roman" w:eastAsia="Times New Roman" w:hAnsi="Times New Roman" w:cs="Times New Roman"/>
+                <w:sz w:val="20"/>
+                <w:szCs w:val="20"/>
+              </w:rPr>
+              <w:t>Return to Main Menu (price is negative)</w:t>
+            </w:r>
           </w:p>
         </w:tc>
       </w:tr>
@@ -2094,7 +2158,7 @@
         </w:tc>
         <w:tc>
           <w:tcPr>
-            <w:tcW w:w="3428" w:type="dxa"/>
+            <w:tcW w:w="3348" w:type="dxa"/>
             <w:tcBorders>
               <w:top w:val="outset" w:sz="6" w:space="0" w:color="auto"/>
               <w:left w:val="outset" w:sz="6" w:space="0" w:color="auto"/>
@@ -2136,13 +2200,11 @@
               </w:rPr>
               <w:t xml:space="preserve"> is negative)</w:t>
             </w:r>
-            <w:bookmarkStart w:id="0" w:name="_GoBack"/>
-            <w:bookmarkEnd w:id="0"/>
-          </w:p>
-        </w:tc>
-        <w:tc>
-          <w:tcPr>
-            <w:tcW w:w="3453" w:type="dxa"/>
+          </w:p>
+        </w:tc>
+        <w:tc>
+          <w:tcPr>
+            <w:tcW w:w="3374" w:type="dxa"/>
             <w:tcBorders>
               <w:top w:val="outset" w:sz="6" w:space="0" w:color="auto"/>
               <w:left w:val="outset" w:sz="6" w:space="0" w:color="auto"/>
@@ -2160,6 +2222,14 @@
                 <w:szCs w:val="18"/>
               </w:rPr>
             </w:pPr>
+            <w:r>
+              <w:rPr>
+                <w:rFonts w:ascii="Times New Roman" w:eastAsia="Times New Roman" w:hAnsi="Times New Roman" w:cs="Times New Roman"/>
+                <w:sz w:val="20"/>
+                <w:szCs w:val="20"/>
+              </w:rPr>
+              <w:t>Return to Main Menu (Coffee is negative)</w:t>
+            </w:r>
           </w:p>
         </w:tc>
       </w:tr>
@@ -2248,7 +2318,7 @@
         </w:tc>
         <w:tc>
           <w:tcPr>
-            <w:tcW w:w="3428" w:type="dxa"/>
+            <w:tcW w:w="3348" w:type="dxa"/>
             <w:tcBorders>
               <w:top w:val="outset" w:sz="6" w:space="0" w:color="auto"/>
               <w:left w:val="outset" w:sz="6" w:space="0" w:color="auto"/>
@@ -2278,7 +2348,7 @@
         </w:tc>
         <w:tc>
           <w:tcPr>
-            <w:tcW w:w="3453" w:type="dxa"/>
+            <w:tcW w:w="3374" w:type="dxa"/>
             <w:tcBorders>
               <w:top w:val="outset" w:sz="6" w:space="0" w:color="auto"/>
               <w:left w:val="outset" w:sz="6" w:space="0" w:color="auto"/>
@@ -2296,6 +2366,14 @@
                 <w:szCs w:val="18"/>
               </w:rPr>
             </w:pPr>
+            <w:r>
+              <w:rPr>
+                <w:rFonts w:ascii="Times New Roman" w:eastAsia="Times New Roman" w:hAnsi="Times New Roman" w:cs="Times New Roman"/>
+                <w:sz w:val="20"/>
+                <w:szCs w:val="20"/>
+              </w:rPr>
+              <w:t>Inventory displayed correctly</w:t>
+            </w:r>
           </w:p>
         </w:tc>
       </w:tr>
@@ -2436,7 +2514,7 @@
         </w:tc>
         <w:tc>
           <w:tcPr>
-            <w:tcW w:w="3428" w:type="dxa"/>
+            <w:tcW w:w="3348" w:type="dxa"/>
             <w:tcBorders>
               <w:top w:val="outset" w:sz="6" w:space="0" w:color="auto"/>
               <w:left w:val="outset" w:sz="6" w:space="0" w:color="auto"/>
@@ -2467,7 +2545,7 @@
         </w:tc>
         <w:tc>
           <w:tcPr>
-            <w:tcW w:w="3453" w:type="dxa"/>
+            <w:tcW w:w="3374" w:type="dxa"/>
             <w:tcBorders>
               <w:top w:val="outset" w:sz="6" w:space="0" w:color="auto"/>
               <w:left w:val="outset" w:sz="6" w:space="0" w:color="auto"/>
@@ -2485,6 +2563,14 @@
                 <w:szCs w:val="18"/>
               </w:rPr>
             </w:pPr>
+            <w:r>
+              <w:rPr>
+                <w:rFonts w:ascii="Times New Roman" w:eastAsia="Times New Roman" w:hAnsi="Times New Roman" w:cs="Times New Roman"/>
+                <w:sz w:val="20"/>
+                <w:szCs w:val="20"/>
+              </w:rPr>
+              <w:t>Inventory successful Added</w:t>
+            </w:r>
           </w:p>
         </w:tc>
       </w:tr>
@@ -2625,7 +2711,7 @@
         </w:tc>
         <w:tc>
           <w:tcPr>
-            <w:tcW w:w="3428" w:type="dxa"/>
+            <w:tcW w:w="3348" w:type="dxa"/>
             <w:tcBorders>
               <w:top w:val="outset" w:sz="6" w:space="0" w:color="auto"/>
               <w:left w:val="outset" w:sz="6" w:space="0" w:color="auto"/>
@@ -2655,24 +2741,32 @@
         </w:tc>
         <w:tc>
           <w:tcPr>
-            <w:tcW w:w="3453" w:type="dxa"/>
-            <w:tcBorders>
-              <w:top w:val="outset" w:sz="6" w:space="0" w:color="auto"/>
-              <w:left w:val="outset" w:sz="6" w:space="0" w:color="auto"/>
-              <w:bottom w:val="outset" w:sz="6" w:space="0" w:color="auto"/>
-              <w:right w:val="outset" w:sz="6" w:space="0" w:color="auto"/>
-            </w:tcBorders>
-            <w:vAlign w:val="center"/>
-          </w:tcPr>
-          <w:p>
-            <w:pPr>
-              <w:spacing w:after="0" w:line="240" w:lineRule="auto"/>
-              <w:rPr>
-                <w:rFonts w:ascii="Times New Roman" w:eastAsia="Times New Roman" w:hAnsi="Times New Roman" w:cs="Times New Roman"/>
-                <w:sz w:val="18"/>
-                <w:szCs w:val="18"/>
-              </w:rPr>
-            </w:pPr>
+            <w:tcW w:w="3374" w:type="dxa"/>
+            <w:tcBorders>
+              <w:top w:val="outset" w:sz="6" w:space="0" w:color="auto"/>
+              <w:left w:val="outset" w:sz="6" w:space="0" w:color="auto"/>
+              <w:bottom w:val="outset" w:sz="6" w:space="0" w:color="auto"/>
+              <w:right w:val="outset" w:sz="6" w:space="0" w:color="auto"/>
+            </w:tcBorders>
+            <w:vAlign w:val="center"/>
+          </w:tcPr>
+          <w:p>
+            <w:pPr>
+              <w:spacing w:after="0" w:line="240" w:lineRule="auto"/>
+              <w:rPr>
+                <w:rFonts w:ascii="Times New Roman" w:eastAsia="Times New Roman" w:hAnsi="Times New Roman" w:cs="Times New Roman"/>
+                <w:sz w:val="20"/>
+                <w:szCs w:val="20"/>
+              </w:rPr>
+            </w:pPr>
+            <w:r>
+              <w:rPr>
+                <w:rFonts w:ascii="Times New Roman" w:eastAsia="Times New Roman" w:hAnsi="Times New Roman" w:cs="Times New Roman"/>
+                <w:sz w:val="20"/>
+                <w:szCs w:val="20"/>
+              </w:rPr>
+              <w:t>Return to Main Menu (adding Item of -1)</w:t>
+            </w:r>
           </w:p>
         </w:tc>
       </w:tr>
@@ -2769,7 +2863,7 @@
         </w:tc>
         <w:tc>
           <w:tcPr>
-            <w:tcW w:w="3428" w:type="dxa"/>
+            <w:tcW w:w="3348" w:type="dxa"/>
             <w:tcBorders>
               <w:top w:val="outset" w:sz="6" w:space="0" w:color="auto"/>
               <w:left w:val="outset" w:sz="6" w:space="0" w:color="auto"/>
@@ -2799,7 +2893,7 @@
         </w:tc>
         <w:tc>
           <w:tcPr>
-            <w:tcW w:w="3453" w:type="dxa"/>
+            <w:tcW w:w="3374" w:type="dxa"/>
             <w:tcBorders>
               <w:top w:val="outset" w:sz="6" w:space="0" w:color="auto"/>
               <w:left w:val="outset" w:sz="6" w:space="0" w:color="auto"/>
@@ -2817,6 +2911,14 @@
                 <w:szCs w:val="18"/>
               </w:rPr>
             </w:pPr>
+            <w:r>
+              <w:rPr>
+                <w:rFonts w:ascii="Times New Roman" w:eastAsia="Times New Roman" w:hAnsi="Times New Roman" w:cs="Times New Roman"/>
+                <w:sz w:val="20"/>
+                <w:szCs w:val="20"/>
+              </w:rPr>
+              <w:t>Display correct change (50)</w:t>
+            </w:r>
           </w:p>
         </w:tc>
       </w:tr>
@@ -2922,7 +3024,7 @@
         </w:tc>
         <w:tc>
           <w:tcPr>
-            <w:tcW w:w="3428" w:type="dxa"/>
+            <w:tcW w:w="3348" w:type="dxa"/>
             <w:tcBorders>
               <w:top w:val="outset" w:sz="6" w:space="0" w:color="auto"/>
               <w:left w:val="outset" w:sz="6" w:space="0" w:color="auto"/>
@@ -2952,7 +3054,7 @@
         </w:tc>
         <w:tc>
           <w:tcPr>
-            <w:tcW w:w="3453" w:type="dxa"/>
+            <w:tcW w:w="3374" w:type="dxa"/>
             <w:tcBorders>
               <w:top w:val="outset" w:sz="6" w:space="0" w:color="auto"/>
               <w:left w:val="outset" w:sz="6" w:space="0" w:color="auto"/>
@@ -2970,6 +3072,14 @@
                 <w:szCs w:val="18"/>
               </w:rPr>
             </w:pPr>
+            <w:r>
+              <w:rPr>
+                <w:rFonts w:ascii="Times New Roman" w:eastAsia="Times New Roman" w:hAnsi="Times New Roman" w:cs="Times New Roman"/>
+                <w:sz w:val="20"/>
+                <w:szCs w:val="20"/>
+              </w:rPr>
+              <w:t>Switch back to Options Menu (not enough ingredient to make)</w:t>
+            </w:r>
           </w:p>
         </w:tc>
       </w:tr>
@@ -3074,7 +3184,7 @@
         </w:tc>
         <w:tc>
           <w:tcPr>
-            <w:tcW w:w="3428" w:type="dxa"/>
+            <w:tcW w:w="3348" w:type="dxa"/>
             <w:tcBorders>
               <w:top w:val="outset" w:sz="6" w:space="0" w:color="auto"/>
               <w:left w:val="outset" w:sz="6" w:space="0" w:color="auto"/>
@@ -3120,7 +3230,7 @@
         </w:tc>
         <w:tc>
           <w:tcPr>
-            <w:tcW w:w="3453" w:type="dxa"/>
+            <w:tcW w:w="3374" w:type="dxa"/>
             <w:tcBorders>
               <w:top w:val="outset" w:sz="6" w:space="0" w:color="auto"/>
               <w:left w:val="outset" w:sz="6" w:space="0" w:color="auto"/>
@@ -3138,6 +3248,14 @@
                 <w:szCs w:val="18"/>
               </w:rPr>
             </w:pPr>
+            <w:r>
+              <w:rPr>
+                <w:rFonts w:ascii="Times New Roman" w:eastAsia="Times New Roman" w:hAnsi="Times New Roman" w:cs="Times New Roman"/>
+                <w:sz w:val="20"/>
+                <w:szCs w:val="20"/>
+              </w:rPr>
+              <w:t>Switch back to Options Menu (negative money)</w:t>
+            </w:r>
           </w:p>
         </w:tc>
       </w:tr>
@@ -3171,7 +3289,17 @@
                 <w:sz w:val="20"/>
                 <w:szCs w:val="20"/>
               </w:rPr>
-              <w:t>purchaseBeverage4</w:t>
+              <w:t>purchaseBeve</w:t>
+            </w:r>
+            <w:bookmarkStart w:id="0" w:name="_GoBack"/>
+            <w:bookmarkEnd w:id="0"/>
+            <w:r>
+              <w:rPr>
+                <w:rFonts w:ascii="Times New Roman" w:eastAsia="Times New Roman" w:hAnsi="Times New Roman" w:cs="Times New Roman"/>
+                <w:sz w:val="20"/>
+                <w:szCs w:val="20"/>
+              </w:rPr>
+              <w:t>rage4</w:t>
             </w:r>
           </w:p>
         </w:tc>
@@ -3242,7 +3370,7 @@
         </w:tc>
         <w:tc>
           <w:tcPr>
-            <w:tcW w:w="3428" w:type="dxa"/>
+            <w:tcW w:w="3348" w:type="dxa"/>
             <w:tcBorders>
               <w:top w:val="outset" w:sz="6" w:space="0" w:color="auto"/>
               <w:left w:val="outset" w:sz="6" w:space="0" w:color="auto"/>
@@ -3272,7 +3400,7 @@
         </w:tc>
         <w:tc>
           <w:tcPr>
-            <w:tcW w:w="3453" w:type="dxa"/>
+            <w:tcW w:w="3374" w:type="dxa"/>
             <w:tcBorders>
               <w:top w:val="outset" w:sz="6" w:space="0" w:color="auto"/>
               <w:left w:val="outset" w:sz="6" w:space="0" w:color="auto"/>
@@ -3290,6 +3418,14 @@
                 <w:szCs w:val="18"/>
               </w:rPr>
             </w:pPr>
+            <w:r>
+              <w:rPr>
+                <w:rFonts w:ascii="Times New Roman" w:eastAsia="Times New Roman" w:hAnsi="Times New Roman" w:cs="Times New Roman"/>
+                <w:sz w:val="20"/>
+                <w:szCs w:val="20"/>
+              </w:rPr>
+              <w:t>Switch back to Option Menu (Item was null)</w:t>
+            </w:r>
           </w:p>
         </w:tc>
       </w:tr>

</xml_diff>